<commit_message>
added new resume and removed horror in project
</commit_message>
<xml_diff>
--- a/resume/Bieker_Ryan_Resume.docx
+++ b/resume/Bieker_Ryan_Resume.docx
@@ -166,7 +166,25 @@
           <w:sz w:val="22"/>
           <w:szCs w:val="22"/>
         </w:rPr>
-        <w:t xml:space="preserve"> Git, GitHub, Visual Studio, Visual Studio Code, Unreal Engine 5, Blender 3D, Figma</w:t>
+        <w:t xml:space="preserve"> Git, GitHub, </w:t>
+      </w:r>
+      <w:r>
+        <w:rPr>
+          <w:b w:val="false"/>
+          <w:bCs w:val="false"/>
+          <w:sz w:val="22"/>
+          <w:szCs w:val="22"/>
+        </w:rPr>
+        <w:t xml:space="preserve">Azure DevOps, </w:t>
+      </w:r>
+      <w:r>
+        <w:rPr>
+          <w:b w:val="false"/>
+          <w:bCs w:val="false"/>
+          <w:sz w:val="22"/>
+          <w:szCs w:val="22"/>
+        </w:rPr>
+        <w:t>Visual Studio, Visual Studio Code, Unreal Engine 5, Blender 3D, Figma</w:t>
       </w:r>
     </w:p>
     <w:p>
@@ -776,7 +794,7 @@
           <w:sz w:val="22"/>
           <w:szCs w:val="22"/>
         </w:rPr>
-        <w:t>War Card Game</w:t>
+        <w:t>Bleak Contact</w:t>
       </w:r>
     </w:p>
     <w:p>
@@ -815,71 +833,7 @@
           <w:sz w:val="22"/>
           <w:szCs w:val="22"/>
         </w:rPr>
-        <w:t xml:space="preserve">Developed a software game </w:t>
-      </w:r>
-      <w:r>
-        <w:rPr>
-          <w:bCs/>
-          <w:sz w:val="22"/>
-          <w:szCs w:val="22"/>
-        </w:rPr>
-        <w:t xml:space="preserve">in Java </w:t>
-      </w:r>
-      <w:r>
-        <w:rPr>
-          <w:bCs/>
-          <w:sz w:val="22"/>
-          <w:szCs w:val="22"/>
-        </w:rPr>
-        <w:t>against an A</w:t>
-      </w:r>
-      <w:r>
-        <w:rPr>
-          <w:bCs/>
-          <w:sz w:val="22"/>
-          <w:szCs w:val="22"/>
-        </w:rPr>
-        <w:t>I</w:t>
-      </w:r>
-      <w:r>
-        <w:rPr>
-          <w:bCs/>
-          <w:sz w:val="22"/>
-          <w:szCs w:val="22"/>
-        </w:rPr>
-        <w:t xml:space="preserve"> based on </w:t>
-      </w:r>
-      <w:r>
-        <w:rPr>
-          <w:bCs/>
-          <w:sz w:val="22"/>
-          <w:szCs w:val="22"/>
-        </w:rPr>
-        <w:t xml:space="preserve">the </w:t>
-      </w:r>
-      <w:r>
-        <w:rPr>
-          <w:bCs/>
-          <w:sz w:val="22"/>
-          <w:szCs w:val="22"/>
-        </w:rPr>
-        <w:t>card</w:t>
-      </w:r>
-      <w:r>
-        <w:rPr>
-          <w:bCs/>
-          <w:sz w:val="22"/>
-          <w:szCs w:val="22"/>
-        </w:rPr>
-        <w:t xml:space="preserve"> game </w:t>
-      </w:r>
-      <w:r>
-        <w:rPr>
-          <w:bCs/>
-          <w:sz w:val="22"/>
-          <w:szCs w:val="22"/>
-        </w:rPr>
-        <w:t>War.</w:t>
+        <w:t xml:space="preserve">Developed a game in Unreal Engine 5 using Visual Blueprints and C++ for gameplay programming. </w:t>
       </w:r>
     </w:p>
     <w:p>
@@ -918,95 +872,7 @@
           <w:sz w:val="22"/>
           <w:szCs w:val="22"/>
         </w:rPr>
-        <w:t xml:space="preserve">Utilized software engineering principles using the </w:t>
-      </w:r>
-      <w:r>
-        <w:rPr>
-          <w:bCs/>
-          <w:sz w:val="22"/>
-          <w:szCs w:val="22"/>
-        </w:rPr>
-        <w:t>a</w:t>
-      </w:r>
-      <w:r>
-        <w:rPr>
-          <w:bCs/>
-          <w:sz w:val="22"/>
-          <w:szCs w:val="22"/>
-        </w:rPr>
-        <w:t xml:space="preserve">gile </w:t>
-      </w:r>
-      <w:r>
-        <w:rPr>
-          <w:bCs/>
-          <w:sz w:val="22"/>
-          <w:szCs w:val="22"/>
-        </w:rPr>
-        <w:t>m</w:t>
-      </w:r>
-      <w:r>
-        <w:rPr>
-          <w:bCs/>
-          <w:sz w:val="22"/>
-          <w:szCs w:val="22"/>
-        </w:rPr>
-        <w:t>ethodology</w:t>
-      </w:r>
-      <w:r>
-        <w:rPr>
-          <w:bCs/>
-          <w:sz w:val="22"/>
-          <w:szCs w:val="22"/>
-        </w:rPr>
-        <w:t xml:space="preserve"> </w:t>
-      </w:r>
-      <w:r>
-        <w:rPr>
-          <w:bCs/>
-          <w:sz w:val="22"/>
-          <w:szCs w:val="22"/>
-        </w:rPr>
-        <w:t xml:space="preserve">and code reviews </w:t>
-      </w:r>
-      <w:r>
-        <w:rPr>
-          <w:bCs/>
-          <w:sz w:val="22"/>
-          <w:szCs w:val="22"/>
-        </w:rPr>
-        <w:t xml:space="preserve">in a team environment with version control </w:t>
-      </w:r>
-      <w:r>
-        <w:rPr>
-          <w:bCs/>
-          <w:sz w:val="22"/>
-          <w:szCs w:val="22"/>
-        </w:rPr>
-        <w:t xml:space="preserve">in Git </w:t>
-      </w:r>
-      <w:r>
-        <w:rPr>
-          <w:bCs/>
-          <w:sz w:val="22"/>
-          <w:szCs w:val="22"/>
-        </w:rPr>
-        <w:t xml:space="preserve">and documentation </w:t>
-      </w:r>
-      <w:r>
-        <w:rPr>
-          <w:bCs/>
-          <w:sz w:val="22"/>
-          <w:szCs w:val="22"/>
-        </w:rPr>
-        <w:t>in Javadoc</w:t>
-      </w:r>
-      <w:r>
-        <w:rPr>
-          <w:bCs/>
-          <w:sz w:val="22"/>
-          <w:szCs w:val="22"/>
-        </w:rPr>
-        <w:t>.</w:t>
+        <w:t xml:space="preserve">Game design and level design. </w:t>
       </w:r>
     </w:p>
     <w:p>
@@ -1045,28 +911,16 @@
           <w:sz w:val="22"/>
           <w:szCs w:val="22"/>
         </w:rPr>
-        <w:t xml:space="preserve">Designed game mechanics and interactions through object-oriented </w:t>
-      </w:r>
-      <w:r>
-        <w:rPr>
-          <w:bCs/>
-          <w:sz w:val="22"/>
-          <w:szCs w:val="22"/>
-        </w:rPr>
-        <w:t xml:space="preserve">game </w:t>
-      </w:r>
-      <w:r>
-        <w:rPr>
-          <w:bCs/>
-          <w:sz w:val="22"/>
-          <w:szCs w:val="22"/>
-        </w:rPr>
-        <w:t>programming with over 3 million possible player configurations.</w:t>
-      </w:r>
-    </w:p>
-    <w:p>
-      <w:pPr>
-        <w:pStyle w:val="Normal"/>
+        <w:t>Player animation across multiple movement states.</w:t>
+      </w:r>
+    </w:p>
+    <w:p>
+      <w:pPr>
+        <w:pStyle w:val="Normal"/>
+        <w:numPr>
+          <w:ilvl w:val="0"/>
+          <w:numId w:val="3"/>
+        </w:numPr>
         <w:tabs>
           <w:tab w:val="left" w:pos="720" w:leader="none"/>
           <w:tab w:val="left" w:pos="1440" w:leader="none"/>
@@ -1084,29 +938,24 @@
           <w:tab w:val="right" w:pos="9936" w:leader="none"/>
         </w:tabs>
         <w:spacing w:lineRule="auto" w:line="276"/>
-        <w:ind w:hanging="0" w:start="0"/>
-        <w:rPr>
-          <w:b/>
-          <w:sz w:val="22"/>
-          <w:szCs w:val="22"/>
-        </w:rPr>
-      </w:pPr>
-      <w:r>
-        <w:rPr>
-          <w:b/>
-          <w:sz w:val="22"/>
-          <w:szCs w:val="22"/>
-        </w:rPr>
-        <w:t>Wordle</w:t>
-      </w:r>
-    </w:p>
-    <w:p>
-      <w:pPr>
-        <w:pStyle w:val="Normal"/>
-        <w:numPr>
-          <w:ilvl w:val="0"/>
-          <w:numId w:val="3"/>
-        </w:numPr>
+        <w:rPr>
+          <w:bCs/>
+          <w:sz w:val="22"/>
+          <w:szCs w:val="22"/>
+        </w:rPr>
+      </w:pPr>
+      <w:r>
+        <w:rPr>
+          <w:bCs/>
+          <w:sz w:val="22"/>
+          <w:szCs w:val="22"/>
+        </w:rPr>
+        <w:t>Version control with Git through Azure DevOps.</w:t>
+      </w:r>
+    </w:p>
+    <w:p>
+      <w:pPr>
+        <w:pStyle w:val="Normal"/>
         <w:tabs>
           <w:tab w:val="left" w:pos="720" w:leader="none"/>
           <w:tab w:val="left" w:pos="1440" w:leader="none"/>
@@ -1124,51 +973,20 @@
           <w:tab w:val="right" w:pos="9936" w:leader="none"/>
         </w:tabs>
         <w:spacing w:lineRule="auto" w:line="276"/>
-        <w:rPr>
-          <w:bCs/>
-          <w:sz w:val="22"/>
-          <w:szCs w:val="22"/>
-        </w:rPr>
-      </w:pPr>
-      <w:r>
-        <w:rPr>
-          <w:bCs/>
-          <w:sz w:val="22"/>
-          <w:szCs w:val="22"/>
-        </w:rPr>
-        <w:t xml:space="preserve">Developed a game </w:t>
-      </w:r>
-      <w:r>
-        <w:rPr>
-          <w:bCs/>
-          <w:sz w:val="22"/>
-          <w:szCs w:val="22"/>
-        </w:rPr>
-        <w:t xml:space="preserve">in C# </w:t>
-      </w:r>
-      <w:r>
-        <w:rPr>
-          <w:bCs/>
-          <w:sz w:val="22"/>
-          <w:szCs w:val="22"/>
-        </w:rPr>
-        <w:t xml:space="preserve">using a dictionary of over </w:t>
-      </w:r>
-      <w:r>
-        <w:rPr>
-          <w:bCs/>
-          <w:sz w:val="22"/>
-          <w:szCs w:val="22"/>
-        </w:rPr>
-        <w:t>1,000</w:t>
-      </w:r>
-      <w:r>
-        <w:rPr>
-          <w:bCs/>
-          <w:sz w:val="22"/>
-          <w:szCs w:val="22"/>
-        </w:rPr>
-        <w:t xml:space="preserve"> stored words to guess with colored feedback</w:t>
+        <w:ind w:hanging="0" w:start="0"/>
+        <w:rPr>
+          <w:b/>
+          <w:sz w:val="22"/>
+          <w:szCs w:val="22"/>
+        </w:rPr>
+      </w:pPr>
+      <w:r>
+        <w:rPr>
+          <w:b/>
+          <w:sz w:val="22"/>
+          <w:szCs w:val="22"/>
+        </w:rPr>
+        <w:t>War Card Game</w:t>
       </w:r>
     </w:p>
     <w:p>
@@ -1207,55 +1025,71 @@
           <w:sz w:val="22"/>
           <w:szCs w:val="22"/>
         </w:rPr>
-        <w:t xml:space="preserve">Implemented game mechanics, </w:t>
-      </w:r>
-      <w:r>
-        <w:rPr>
-          <w:bCs/>
-          <w:sz w:val="22"/>
-          <w:szCs w:val="22"/>
-        </w:rPr>
-        <w:t xml:space="preserve">scripting, </w:t>
-      </w:r>
-      <w:r>
-        <w:rPr>
-          <w:bCs/>
-          <w:sz w:val="22"/>
-          <w:szCs w:val="22"/>
-        </w:rPr>
-        <w:t xml:space="preserve">and </w:t>
-      </w:r>
-      <w:r>
-        <w:rPr>
-          <w:bCs/>
-          <w:sz w:val="22"/>
-          <w:szCs w:val="22"/>
-        </w:rPr>
-        <w:t>game</w:t>
-      </w:r>
-      <w:r>
-        <w:rPr>
-          <w:bCs/>
-          <w:sz w:val="22"/>
-          <w:szCs w:val="22"/>
-        </w:rPr>
-        <w:t xml:space="preserve"> design through prototyping and agile </w:t>
-      </w:r>
-      <w:r>
-        <w:rPr>
-          <w:bCs/>
-          <w:sz w:val="22"/>
-          <w:szCs w:val="22"/>
-        </w:rPr>
-        <w:t>methodology</w:t>
-      </w:r>
-      <w:r>
-        <w:rPr>
-          <w:bCs/>
-          <w:sz w:val="22"/>
-          <w:szCs w:val="22"/>
-        </w:rPr>
-        <w:t>.</w:t>
+        <w:t xml:space="preserve">Developed a software game </w:t>
+      </w:r>
+      <w:r>
+        <w:rPr>
+          <w:bCs/>
+          <w:sz w:val="22"/>
+          <w:szCs w:val="22"/>
+        </w:rPr>
+        <w:t xml:space="preserve">in Java </w:t>
+      </w:r>
+      <w:r>
+        <w:rPr>
+          <w:bCs/>
+          <w:sz w:val="22"/>
+          <w:szCs w:val="22"/>
+        </w:rPr>
+        <w:t>against an A</w:t>
+      </w:r>
+      <w:r>
+        <w:rPr>
+          <w:bCs/>
+          <w:sz w:val="22"/>
+          <w:szCs w:val="22"/>
+        </w:rPr>
+        <w:t>I</w:t>
+      </w:r>
+      <w:r>
+        <w:rPr>
+          <w:bCs/>
+          <w:sz w:val="22"/>
+          <w:szCs w:val="22"/>
+        </w:rPr>
+        <w:t xml:space="preserve"> based on </w:t>
+      </w:r>
+      <w:r>
+        <w:rPr>
+          <w:bCs/>
+          <w:sz w:val="22"/>
+          <w:szCs w:val="22"/>
+        </w:rPr>
+        <w:t xml:space="preserve">the </w:t>
+      </w:r>
+      <w:r>
+        <w:rPr>
+          <w:bCs/>
+          <w:sz w:val="22"/>
+          <w:szCs w:val="22"/>
+        </w:rPr>
+        <w:t>card</w:t>
+      </w:r>
+      <w:r>
+        <w:rPr>
+          <w:bCs/>
+          <w:sz w:val="22"/>
+          <w:szCs w:val="22"/>
+        </w:rPr>
+        <w:t xml:space="preserve"> game </w:t>
+      </w:r>
+      <w:r>
+        <w:rPr>
+          <w:bCs/>
+          <w:sz w:val="22"/>
+          <w:szCs w:val="22"/>
+        </w:rPr>
+        <w:t>War.</w:t>
       </w:r>
     </w:p>
     <w:p>
@@ -1294,47 +1128,87 @@
           <w:sz w:val="22"/>
           <w:szCs w:val="22"/>
         </w:rPr>
-        <w:t xml:space="preserve">Version control </w:t>
-      </w:r>
-      <w:r>
-        <w:rPr>
-          <w:bCs/>
-          <w:sz w:val="22"/>
-          <w:szCs w:val="22"/>
-        </w:rPr>
-        <w:t>in Git</w:t>
-      </w:r>
-      <w:r>
-        <w:rPr>
-          <w:bCs/>
-          <w:sz w:val="22"/>
-          <w:szCs w:val="22"/>
-        </w:rPr>
-        <w:t xml:space="preserve"> over multiple iterations with in depth testing </w:t>
-      </w:r>
-      <w:r>
-        <w:rPr>
-          <w:bCs/>
-          <w:sz w:val="22"/>
-          <w:szCs w:val="22"/>
-        </w:rPr>
-        <w:t xml:space="preserve">and debugging </w:t>
-      </w:r>
-      <w:r>
-        <w:rPr>
-          <w:bCs/>
-          <w:sz w:val="22"/>
-          <w:szCs w:val="22"/>
-        </w:rPr>
-        <w:t xml:space="preserve">on </w:t>
-      </w:r>
-      <w:r>
-        <w:rPr>
-          <w:bCs/>
-          <w:sz w:val="22"/>
-          <w:szCs w:val="22"/>
-        </w:rPr>
-        <w:t>Windows Forms</w:t>
+        <w:t xml:space="preserve">Utilized software engineering principles using the </w:t>
+      </w:r>
+      <w:r>
+        <w:rPr>
+          <w:bCs/>
+          <w:sz w:val="22"/>
+          <w:szCs w:val="22"/>
+        </w:rPr>
+        <w:t>a</w:t>
+      </w:r>
+      <w:r>
+        <w:rPr>
+          <w:bCs/>
+          <w:sz w:val="22"/>
+          <w:szCs w:val="22"/>
+        </w:rPr>
+        <w:t xml:space="preserve">gile </w:t>
+      </w:r>
+      <w:r>
+        <w:rPr>
+          <w:bCs/>
+          <w:sz w:val="22"/>
+          <w:szCs w:val="22"/>
+        </w:rPr>
+        <w:t>m</w:t>
+      </w:r>
+      <w:r>
+        <w:rPr>
+          <w:bCs/>
+          <w:sz w:val="22"/>
+          <w:szCs w:val="22"/>
+        </w:rPr>
+        <w:t>ethodology</w:t>
+      </w:r>
+      <w:r>
+        <w:rPr>
+          <w:bCs/>
+          <w:sz w:val="22"/>
+          <w:szCs w:val="22"/>
+        </w:rPr>
+        <w:t xml:space="preserve"> </w:t>
+      </w:r>
+      <w:r>
+        <w:rPr>
+          <w:bCs/>
+          <w:sz w:val="22"/>
+          <w:szCs w:val="22"/>
+        </w:rPr>
+        <w:t xml:space="preserve">and code reviews </w:t>
+      </w:r>
+      <w:r>
+        <w:rPr>
+          <w:bCs/>
+          <w:sz w:val="22"/>
+          <w:szCs w:val="22"/>
+        </w:rPr>
+        <w:t xml:space="preserve">in a team environment with version control </w:t>
+      </w:r>
+      <w:r>
+        <w:rPr>
+          <w:bCs/>
+          <w:sz w:val="22"/>
+          <w:szCs w:val="22"/>
+        </w:rPr>
+        <w:t xml:space="preserve">in Git </w:t>
+      </w:r>
+      <w:r>
+        <w:rPr>
+          <w:bCs/>
+          <w:sz w:val="22"/>
+          <w:szCs w:val="22"/>
+        </w:rPr>
+        <w:t xml:space="preserve">and documentation </w:t>
+      </w:r>
+      <w:r>
+        <w:rPr>
+          <w:bCs/>
+          <w:sz w:val="22"/>
+          <w:szCs w:val="22"/>
+        </w:rPr>
+        <w:t>in Javadoc</w:t>
       </w:r>
       <w:r>
         <w:rPr>
@@ -1348,6 +1222,10 @@
     <w:p>
       <w:pPr>
         <w:pStyle w:val="Normal"/>
+        <w:numPr>
+          <w:ilvl w:val="0"/>
+          <w:numId w:val="3"/>
+        </w:numPr>
         <w:tabs>
           <w:tab w:val="left" w:pos="720" w:leader="none"/>
           <w:tab w:val="left" w:pos="1440" w:leader="none"/>
@@ -1365,29 +1243,40 @@
           <w:tab w:val="right" w:pos="9936" w:leader="none"/>
         </w:tabs>
         <w:spacing w:lineRule="auto" w:line="276"/>
-        <w:ind w:hanging="0" w:start="0"/>
-        <w:rPr>
-          <w:b/>
-          <w:sz w:val="22"/>
-          <w:szCs w:val="22"/>
-        </w:rPr>
-      </w:pPr>
-      <w:r>
-        <w:rPr>
-          <w:b/>
-          <w:sz w:val="22"/>
-          <w:szCs w:val="22"/>
-        </w:rPr>
-        <w:t>Wall-E-Impact Plugin</w:t>
-      </w:r>
-    </w:p>
-    <w:p>
-      <w:pPr>
-        <w:pStyle w:val="Normal"/>
-        <w:numPr>
-          <w:ilvl w:val="0"/>
-          <w:numId w:val="3"/>
-        </w:numPr>
+        <w:rPr>
+          <w:bCs/>
+          <w:sz w:val="22"/>
+          <w:szCs w:val="22"/>
+        </w:rPr>
+      </w:pPr>
+      <w:r>
+        <w:rPr>
+          <w:bCs/>
+          <w:sz w:val="22"/>
+          <w:szCs w:val="22"/>
+        </w:rPr>
+        <w:t xml:space="preserve">Designed game mechanics and interactions through object-oriented </w:t>
+      </w:r>
+      <w:r>
+        <w:rPr>
+          <w:bCs/>
+          <w:sz w:val="22"/>
+          <w:szCs w:val="22"/>
+        </w:rPr>
+        <w:t xml:space="preserve">game </w:t>
+      </w:r>
+      <w:r>
+        <w:rPr>
+          <w:bCs/>
+          <w:sz w:val="22"/>
+          <w:szCs w:val="22"/>
+        </w:rPr>
+        <w:t>programming with over 3 million possible player configurations.</w:t>
+      </w:r>
+    </w:p>
+    <w:p>
+      <w:pPr>
+        <w:pStyle w:val="Normal"/>
         <w:tabs>
           <w:tab w:val="left" w:pos="720" w:leader="none"/>
           <w:tab w:val="left" w:pos="1440" w:leader="none"/>
@@ -1405,19 +1294,20 @@
           <w:tab w:val="right" w:pos="9936" w:leader="none"/>
         </w:tabs>
         <w:spacing w:lineRule="auto" w:line="276"/>
-        <w:rPr>
-          <w:bCs/>
-          <w:sz w:val="22"/>
-          <w:szCs w:val="22"/>
-        </w:rPr>
-      </w:pPr>
-      <w:r>
-        <w:rPr>
-          <w:bCs/>
-          <w:sz w:val="22"/>
-          <w:szCs w:val="22"/>
-        </w:rPr>
-        <w:t>Measured the environmental impact of game engines utilizing the Impact Framework from the Green Software Foundation to retrieve energy and embodied carbon estimates.</w:t>
+        <w:ind w:hanging="0" w:start="0"/>
+        <w:rPr>
+          <w:b/>
+          <w:sz w:val="22"/>
+          <w:szCs w:val="22"/>
+        </w:rPr>
+      </w:pPr>
+      <w:r>
+        <w:rPr>
+          <w:b/>
+          <w:sz w:val="22"/>
+          <w:szCs w:val="22"/>
+        </w:rPr>
+        <w:t>Wordle</w:t>
       </w:r>
     </w:p>
     <w:p>
@@ -1456,39 +1346,39 @@
           <w:sz w:val="22"/>
           <w:szCs w:val="22"/>
         </w:rPr>
-        <w:t xml:space="preserve">Developed </w:t>
-      </w:r>
-      <w:r>
-        <w:rPr>
-          <w:bCs/>
-          <w:sz w:val="22"/>
-          <w:szCs w:val="22"/>
-        </w:rPr>
-        <w:t>a</w:t>
-      </w:r>
-      <w:r>
-        <w:rPr>
-          <w:bCs/>
-          <w:sz w:val="22"/>
-          <w:szCs w:val="22"/>
-        </w:rPr>
-        <w:t xml:space="preserve"> TypeScript plugin utilizing YAML, Node.js, and NPM with version control </w:t>
-      </w:r>
-      <w:r>
-        <w:rPr>
-          <w:bCs/>
-          <w:sz w:val="22"/>
-          <w:szCs w:val="22"/>
-        </w:rPr>
-        <w:t>in Git</w:t>
-      </w:r>
-      <w:r>
-        <w:rPr>
-          <w:bCs/>
-          <w:sz w:val="22"/>
-          <w:szCs w:val="22"/>
-        </w:rPr>
-        <w:t>.</w:t>
+        <w:t xml:space="preserve">Developed a game </w:t>
+      </w:r>
+      <w:r>
+        <w:rPr>
+          <w:bCs/>
+          <w:sz w:val="22"/>
+          <w:szCs w:val="22"/>
+        </w:rPr>
+        <w:t xml:space="preserve">in C# </w:t>
+      </w:r>
+      <w:r>
+        <w:rPr>
+          <w:bCs/>
+          <w:sz w:val="22"/>
+          <w:szCs w:val="22"/>
+        </w:rPr>
+        <w:t xml:space="preserve">using a dictionary of over </w:t>
+      </w:r>
+      <w:r>
+        <w:rPr>
+          <w:bCs/>
+          <w:sz w:val="22"/>
+          <w:szCs w:val="22"/>
+        </w:rPr>
+        <w:t>1,000</w:t>
+      </w:r>
+      <w:r>
+        <w:rPr>
+          <w:bCs/>
+          <w:sz w:val="22"/>
+          <w:szCs w:val="22"/>
+        </w:rPr>
+        <w:t xml:space="preserve"> stored words to guess with colored feedback</w:t>
       </w:r>
     </w:p>
     <w:p>
@@ -1527,7 +1417,142 @@
           <w:sz w:val="22"/>
           <w:szCs w:val="22"/>
         </w:rPr>
-        <w:t>Researched and implemented 10+ years of professional studies on environmental impacts of Unreal Engine 5 and Unity.</w:t>
+        <w:t xml:space="preserve">Implemented game mechanics, </w:t>
+      </w:r>
+      <w:r>
+        <w:rPr>
+          <w:bCs/>
+          <w:sz w:val="22"/>
+          <w:szCs w:val="22"/>
+        </w:rPr>
+        <w:t xml:space="preserve">scripting, </w:t>
+      </w:r>
+      <w:r>
+        <w:rPr>
+          <w:bCs/>
+          <w:sz w:val="22"/>
+          <w:szCs w:val="22"/>
+        </w:rPr>
+        <w:t xml:space="preserve">and </w:t>
+      </w:r>
+      <w:r>
+        <w:rPr>
+          <w:bCs/>
+          <w:sz w:val="22"/>
+          <w:szCs w:val="22"/>
+        </w:rPr>
+        <w:t>game</w:t>
+      </w:r>
+      <w:r>
+        <w:rPr>
+          <w:bCs/>
+          <w:sz w:val="22"/>
+          <w:szCs w:val="22"/>
+        </w:rPr>
+        <w:t xml:space="preserve"> design through prototyping and agile </w:t>
+      </w:r>
+      <w:r>
+        <w:rPr>
+          <w:bCs/>
+          <w:sz w:val="22"/>
+          <w:szCs w:val="22"/>
+        </w:rPr>
+        <w:t>methodology</w:t>
+      </w:r>
+      <w:r>
+        <w:rPr>
+          <w:bCs/>
+          <w:sz w:val="22"/>
+          <w:szCs w:val="22"/>
+        </w:rPr>
+        <w:t>.</w:t>
+      </w:r>
+    </w:p>
+    <w:p>
+      <w:pPr>
+        <w:pStyle w:val="Normal"/>
+        <w:numPr>
+          <w:ilvl w:val="0"/>
+          <w:numId w:val="3"/>
+        </w:numPr>
+        <w:tabs>
+          <w:tab w:val="left" w:pos="720" w:leader="none"/>
+          <w:tab w:val="left" w:pos="1440" w:leader="none"/>
+          <w:tab w:val="left" w:pos="2160" w:leader="none"/>
+          <w:tab w:val="left" w:pos="2880" w:leader="none"/>
+          <w:tab w:val="left" w:pos="3600" w:leader="none"/>
+          <w:tab w:val="left" w:pos="4320" w:leader="none"/>
+          <w:tab w:val="left" w:pos="5040" w:leader="none"/>
+          <w:tab w:val="left" w:pos="5760" w:leader="none"/>
+          <w:tab w:val="left" w:pos="6480" w:leader="none"/>
+          <w:tab w:val="left" w:pos="7200" w:leader="none"/>
+          <w:tab w:val="left" w:pos="7920" w:leader="none"/>
+          <w:tab w:val="left" w:pos="8640" w:leader="none"/>
+          <w:tab w:val="left" w:pos="9360" w:leader="none"/>
+          <w:tab w:val="right" w:pos="9936" w:leader="none"/>
+        </w:tabs>
+        <w:spacing w:lineRule="auto" w:line="276"/>
+        <w:rPr>
+          <w:bCs/>
+          <w:sz w:val="22"/>
+          <w:szCs w:val="22"/>
+        </w:rPr>
+      </w:pPr>
+      <w:r>
+        <w:rPr>
+          <w:bCs/>
+          <w:sz w:val="22"/>
+          <w:szCs w:val="22"/>
+        </w:rPr>
+        <w:t xml:space="preserve">Version control </w:t>
+      </w:r>
+      <w:r>
+        <w:rPr>
+          <w:bCs/>
+          <w:sz w:val="22"/>
+          <w:szCs w:val="22"/>
+        </w:rPr>
+        <w:t>in Git</w:t>
+      </w:r>
+      <w:r>
+        <w:rPr>
+          <w:bCs/>
+          <w:sz w:val="22"/>
+          <w:szCs w:val="22"/>
+        </w:rPr>
+        <w:t xml:space="preserve"> over multiple iterations with in depth testing </w:t>
+      </w:r>
+      <w:r>
+        <w:rPr>
+          <w:bCs/>
+          <w:sz w:val="22"/>
+          <w:szCs w:val="22"/>
+        </w:rPr>
+        <w:t xml:space="preserve">and debugging </w:t>
+      </w:r>
+      <w:r>
+        <w:rPr>
+          <w:bCs/>
+          <w:sz w:val="22"/>
+          <w:szCs w:val="22"/>
+        </w:rPr>
+        <w:t xml:space="preserve">on </w:t>
+      </w:r>
+      <w:r>
+        <w:rPr>
+          <w:bCs/>
+          <w:sz w:val="22"/>
+          <w:szCs w:val="22"/>
+        </w:rPr>
+        <w:t>Windows Forms</w:t>
+      </w:r>
+      <w:r>
+        <w:rPr>
+          <w:bCs/>
+          <w:sz w:val="22"/>
+          <w:szCs w:val="22"/>
+        </w:rPr>
+        <w:t>.</w:t>
       </w:r>
     </w:p>
     <w:p>

</xml_diff>